<commit_message>
Feat: completion lab work
</commit_message>
<xml_diff>
--- a/third year/fifth semester/System programming/lab3/lab3.docx
+++ b/third year/fifth semester/System programming/lab3/lab3.docx
@@ -36,15 +36,17 @@
         </w:rPr>
         <w:t xml:space="preserve"> </w:t>
       </w:r>
+    </w:p>
+    <w:p>
       <w:r>
         <w:rPr>
-          <w:lang w:val="ru-RU"/>
+          <w:noProof/>
         </w:rPr>
         <w:drawing>
-          <wp:inline distT="0" distB="0" distL="0" distR="0" wp14:anchorId="7D9F19F0" wp14:editId="26348876">
-            <wp:extent cx="6152515" cy="4227195"/>
-            <wp:effectExtent l="0" t="0" r="635" b="1905"/>
-            <wp:docPr id="5" name="Рисунок 5"/>
+          <wp:inline distT="0" distB="0" distL="0" distR="0" wp14:anchorId="5ADC4904" wp14:editId="5186642E">
+            <wp:extent cx="6152515" cy="6516370"/>
+            <wp:effectExtent l="0" t="0" r="635" b="0"/>
+            <wp:docPr id="1" name="Рисунок 1"/>
             <wp:cNvGraphicFramePr>
               <a:graphicFrameLocks xmlns:a="http://schemas.openxmlformats.org/drawingml/2006/main" noChangeAspect="1"/>
             </wp:cNvGraphicFramePr>
@@ -64,7 +66,7 @@
                   <pic:spPr>
                     <a:xfrm>
                       <a:off x="0" y="0"/>
-                      <a:ext cx="6152515" cy="4227195"/>
+                      <a:ext cx="6152515" cy="6516370"/>
                     </a:xfrm>
                     <a:prstGeom prst="rect">
                       <a:avLst/>
@@ -76,17 +78,18 @@
           </wp:inline>
         </w:drawing>
       </w:r>
-      <w:bookmarkStart w:id="0" w:name="_GoBack"/>
-      <w:bookmarkEnd w:id="0"/>
     </w:p>
     <w:p>
       <w:r>
+        <w:rPr>
+          <w:noProof/>
+        </w:rPr>
         <w:lastRenderedPageBreak/>
         <w:drawing>
-          <wp:inline distT="0" distB="0" distL="0" distR="0" wp14:anchorId="5ADC4904" wp14:editId="5186642E">
-            <wp:extent cx="6152515" cy="6516370"/>
+          <wp:inline distT="0" distB="0" distL="0" distR="0" wp14:anchorId="5A20888B" wp14:editId="057599B8">
+            <wp:extent cx="6152515" cy="5297170"/>
             <wp:effectExtent l="0" t="0" r="635" b="0"/>
-            <wp:docPr id="1" name="Рисунок 1"/>
+            <wp:docPr id="2" name="Рисунок 2"/>
             <wp:cNvGraphicFramePr>
               <a:graphicFrameLocks xmlns:a="http://schemas.openxmlformats.org/drawingml/2006/main" noChangeAspect="1"/>
             </wp:cNvGraphicFramePr>
@@ -106,7 +109,7 @@
                   <pic:spPr>
                     <a:xfrm>
                       <a:off x="0" y="0"/>
-                      <a:ext cx="6152515" cy="6516370"/>
+                      <a:ext cx="6152515" cy="5297170"/>
                     </a:xfrm>
                     <a:prstGeom prst="rect">
                       <a:avLst/>
@@ -121,12 +124,14 @@
     </w:p>
     <w:p>
       <w:r>
-        <w:lastRenderedPageBreak/>
+        <w:rPr>
+          <w:noProof/>
+        </w:rPr>
         <w:drawing>
-          <wp:inline distT="0" distB="0" distL="0" distR="0" wp14:anchorId="5A20888B" wp14:editId="057599B8">
-            <wp:extent cx="6152515" cy="5297170"/>
+          <wp:inline distT="0" distB="0" distL="0" distR="0" wp14:anchorId="77BB3BD9" wp14:editId="4CCF0D96">
+            <wp:extent cx="6152515" cy="3051810"/>
             <wp:effectExtent l="0" t="0" r="635" b="0"/>
-            <wp:docPr id="2" name="Рисунок 2"/>
+            <wp:docPr id="3" name="Рисунок 3"/>
             <wp:cNvGraphicFramePr>
               <a:graphicFrameLocks xmlns:a="http://schemas.openxmlformats.org/drawingml/2006/main" noChangeAspect="1"/>
             </wp:cNvGraphicFramePr>
@@ -146,7 +151,7 @@
                   <pic:spPr>
                     <a:xfrm>
                       <a:off x="0" y="0"/>
-                      <a:ext cx="6152515" cy="5297170"/>
+                      <a:ext cx="6152515" cy="3051810"/>
                     </a:xfrm>
                     <a:prstGeom prst="rect">
                       <a:avLst/>
@@ -160,12 +165,17 @@
       </w:r>
     </w:p>
     <w:p>
-      <w:r>
+      <w:bookmarkStart w:id="0" w:name="_GoBack"/>
+      <w:r>
+        <w:rPr>
+          <w:noProof/>
+        </w:rPr>
+        <w:lastRenderedPageBreak/>
         <w:drawing>
-          <wp:inline distT="0" distB="0" distL="0" distR="0" wp14:anchorId="77BB3BD9" wp14:editId="4CCF0D96">
-            <wp:extent cx="6152515" cy="3051810"/>
-            <wp:effectExtent l="0" t="0" r="635" b="0"/>
-            <wp:docPr id="3" name="Рисунок 3"/>
+          <wp:inline distT="0" distB="0" distL="0" distR="0" wp14:anchorId="7C308501" wp14:editId="20CA02D4">
+            <wp:extent cx="6152515" cy="4227195"/>
+            <wp:effectExtent l="0" t="0" r="635" b="1905"/>
+            <wp:docPr id="4" name="Рисунок 4"/>
             <wp:cNvGraphicFramePr>
               <a:graphicFrameLocks xmlns:a="http://schemas.openxmlformats.org/drawingml/2006/main" noChangeAspect="1"/>
             </wp:cNvGraphicFramePr>
@@ -185,46 +195,6 @@
                   <pic:spPr>
                     <a:xfrm>
                       <a:off x="0" y="0"/>
-                      <a:ext cx="6152515" cy="3051810"/>
-                    </a:xfrm>
-                    <a:prstGeom prst="rect">
-                      <a:avLst/>
-                    </a:prstGeom>
-                  </pic:spPr>
-                </pic:pic>
-              </a:graphicData>
-            </a:graphic>
-          </wp:inline>
-        </w:drawing>
-      </w:r>
-    </w:p>
-    <w:p>
-      <w:r>
-        <w:lastRenderedPageBreak/>
-        <w:drawing>
-          <wp:inline distT="0" distB="0" distL="0" distR="0" wp14:anchorId="7C308501" wp14:editId="20CA02D4">
-            <wp:extent cx="6152515" cy="4227195"/>
-            <wp:effectExtent l="0" t="0" r="635" b="1905"/>
-            <wp:docPr id="4" name="Рисунок 4"/>
-            <wp:cNvGraphicFramePr>
-              <a:graphicFrameLocks xmlns:a="http://schemas.openxmlformats.org/drawingml/2006/main" noChangeAspect="1"/>
-            </wp:cNvGraphicFramePr>
-            <a:graphic xmlns:a="http://schemas.openxmlformats.org/drawingml/2006/main">
-              <a:graphicData uri="http://schemas.openxmlformats.org/drawingml/2006/picture">
-                <pic:pic xmlns:pic="http://schemas.openxmlformats.org/drawingml/2006/picture">
-                  <pic:nvPicPr>
-                    <pic:cNvPr id="1" name=""/>
-                    <pic:cNvPicPr/>
-                  </pic:nvPicPr>
-                  <pic:blipFill>
-                    <a:blip r:embed="rId6"/>
-                    <a:stretch>
-                      <a:fillRect/>
-                    </a:stretch>
-                  </pic:blipFill>
-                  <pic:spPr>
-                    <a:xfrm>
-                      <a:off x="0" y="0"/>
                       <a:ext cx="6152515" cy="4227195"/>
                     </a:xfrm>
                     <a:prstGeom prst="rect">
@@ -237,6 +207,7 @@
           </wp:inline>
         </w:drawing>
       </w:r>
+      <w:bookmarkEnd w:id="0"/>
     </w:p>
     <w:sectPr>
       <w:pgSz w:w="12240" w:h="15840"/>

</xml_diff>